<commit_message>
Included the article published in trinity mirror
</commit_message>
<xml_diff>
--- a/article ramanujan square.docx
+++ b/article ramanujan square.docx
@@ -1,6 +1,6 @@
 
 <file path=word/document.xml><?xml version="1.0" encoding="utf-8"?>
-<w:document xmlns:wpc="http://schemas.microsoft.com/office/word/2010/wordprocessingCanvas" xmlns:cx="http://schemas.microsoft.com/office/drawing/2014/chartex" xmlns:cx1="http://schemas.microsoft.com/office/drawing/2015/9/8/chartex" xmlns:cx2="http://schemas.microsoft.com/office/drawing/2015/10/21/chartex" xmlns:cx3="http://schemas.microsoft.com/office/drawing/2016/5/9/chartex" xmlns:cx4="http://schemas.microsoft.com/office/drawing/2016/5/10/chartex" xmlns:cx5="http://schemas.microsoft.com/office/drawing/2016/5/11/chartex" xmlns:cx6="http://schemas.microsoft.com/office/drawing/2016/5/12/chartex" xmlns:cx7="http://schemas.microsoft.com/office/drawing/2016/5/13/chartex" xmlns:cx8="http://schemas.microsoft.com/office/drawing/2016/5/14/chartex" xmlns:mc="http://schemas.openxmlformats.org/markup-compatibility/2006" xmlns:aink="http://schemas.microsoft.com/office/drawing/2016/ink" xmlns:am3d="http://schemas.microsoft.com/office/drawing/2017/model3d" xmlns:o="urn:schemas-microsoft-com:office:office" xmlns:r="http://schemas.openxmlformats.org/officeDocument/2006/relationships" xmlns:m="http://schemas.openxmlformats.org/officeDocument/2006/math" xmlns:v="urn:schemas-microsoft-com:vml" xmlns:wp14="http://schemas.microsoft.com/office/word/2010/wordprocessingDrawing" xmlns:wp="http://schemas.openxmlformats.org/drawingml/2006/wordprocessingDrawing" xmlns:w10="urn:schemas-microsoft-com:office:word" xmlns:w="http://schemas.openxmlformats.org/wordprocessingml/2006/main" xmlns:w14="http://schemas.microsoft.com/office/word/2010/wordml" xmlns:w15="http://schemas.microsoft.com/office/word/2012/wordml" xmlns:w16cex="http://schemas.microsoft.com/office/word/2018/wordml/cex" xmlns:w16cid="http://schemas.microsoft.com/office/word/2016/wordml/cid" xmlns:w16="http://schemas.microsoft.com/office/word/2018/wordml" xmlns:w16se="http://schemas.microsoft.com/office/word/2015/wordml/symex" xmlns:wpg="http://schemas.microsoft.com/office/word/2010/wordprocessingGroup" xmlns:wpi="http://schemas.microsoft.com/office/word/2010/wordprocessingInk" xmlns:wne="http://schemas.microsoft.com/office/word/2006/wordml" xmlns:wps="http://schemas.microsoft.com/office/word/2010/wordprocessingShape" mc:Ignorable="w14 w15 w16se w16cid w16 w16cex wp14">
+<w:document xmlns:wpc="http://schemas.microsoft.com/office/word/2010/wordprocessingCanvas" xmlns:cx="http://schemas.microsoft.com/office/drawing/2014/chartex" xmlns:cx1="http://schemas.microsoft.com/office/drawing/2015/9/8/chartex" xmlns:cx2="http://schemas.microsoft.com/office/drawing/2015/10/21/chartex" xmlns:cx3="http://schemas.microsoft.com/office/drawing/2016/5/9/chartex" xmlns:cx4="http://schemas.microsoft.com/office/drawing/2016/5/10/chartex" xmlns:cx5="http://schemas.microsoft.com/office/drawing/2016/5/11/chartex" xmlns:cx6="http://schemas.microsoft.com/office/drawing/2016/5/12/chartex" xmlns:cx7="http://schemas.microsoft.com/office/drawing/2016/5/13/chartex" xmlns:cx8="http://schemas.microsoft.com/office/drawing/2016/5/14/chartex" xmlns:mc="http://schemas.openxmlformats.org/markup-compatibility/2006" xmlns:aink="http://schemas.microsoft.com/office/drawing/2016/ink" xmlns:am3d="http://schemas.microsoft.com/office/drawing/2017/model3d" xmlns:o="urn:schemas-microsoft-com:office:office" xmlns:r="http://schemas.openxmlformats.org/officeDocument/2006/relationships" xmlns:m="http://schemas.openxmlformats.org/officeDocument/2006/math" xmlns:v="urn:schemas-microsoft-com:vml" xmlns:wp14="http://schemas.microsoft.com/office/word/2010/wordprocessingDrawing" xmlns:wp="http://schemas.openxmlformats.org/drawingml/2006/wordprocessingDrawing" xmlns:w10="urn:schemas-microsoft-com:office:word" xmlns:w="http://schemas.openxmlformats.org/wordprocessingml/2006/main" xmlns:w14="http://schemas.microsoft.com/office/word/2010/wordml" xmlns:w15="http://schemas.microsoft.com/office/word/2012/wordml" xmlns:w16cex="http://schemas.microsoft.com/office/word/2018/wordml/cex" xmlns:w16cid="http://schemas.microsoft.com/office/word/2016/wordml/cid" xmlns:w16="http://schemas.microsoft.com/office/word/2018/wordml" xmlns:w16sdtdh="http://schemas.microsoft.com/office/word/2020/wordml/sdtdatahash" xmlns:w16se="http://schemas.microsoft.com/office/word/2015/wordml/symex" xmlns:wpg="http://schemas.microsoft.com/office/word/2010/wordprocessingGroup" xmlns:wpi="http://schemas.microsoft.com/office/word/2010/wordprocessingInk" xmlns:wne="http://schemas.microsoft.com/office/word/2006/wordml" xmlns:wps="http://schemas.microsoft.com/office/word/2010/wordprocessingShape" mc:Ignorable="w14 w15 w16se w16cid w16 w16cex w16sdtdh wp14">
   <w:body>
     <w:p>
       <w:pPr>
@@ -14,13 +14,12 @@
           <w:rFonts w:ascii="Segoe UI" w:hAnsi="Segoe UI" w:cs="Segoe UI"/>
           <w:noProof/>
           <w:szCs w:val="22"/>
-          <w:lang w:val="en-US" w:bidi="ta-IN"/>
         </w:rPr>
         <w:drawing>
-          <wp:inline distT="0" distB="0" distL="0" distR="0" wp14:anchorId="20EC96BC" wp14:editId="2F5F67AA">
-            <wp:extent cx="1914525" cy="2286000"/>
-            <wp:effectExtent l="0" t="0" r="9525" b="0"/>
-            <wp:docPr id="3" name="Picture 3"/>
+          <wp:inline distT="0" distB="0" distL="0" distR="0" wp14:anchorId="5ABD0307" wp14:editId="12F32BEB">
+            <wp:extent cx="5731510" cy="2807970"/>
+            <wp:effectExtent l="0" t="0" r="2540" b="0"/>
+            <wp:docPr id="2" name="Picture 2"/>
             <wp:cNvGraphicFramePr>
               <a:graphicFrameLocks xmlns:a="http://schemas.openxmlformats.org/drawingml/2006/main" noChangeAspect="1"/>
             </wp:cNvGraphicFramePr>
@@ -28,10 +27,8 @@
               <a:graphicData uri="http://schemas.openxmlformats.org/drawingml/2006/picture">
                 <pic:pic xmlns:pic="http://schemas.openxmlformats.org/drawingml/2006/picture">
                   <pic:nvPicPr>
-                    <pic:cNvPr id="0" name="Picture 3"/>
-                    <pic:cNvPicPr>
-                      <a:picLocks noChangeAspect="1" noChangeArrowheads="1"/>
-                    </pic:cNvPicPr>
+                    <pic:cNvPr id="2" name="Picture 2"/>
+                    <pic:cNvPicPr/>
                   </pic:nvPicPr>
                   <pic:blipFill>
                     <a:blip r:embed="rId4">
@@ -41,23 +38,18 @@
                         </a:ext>
                       </a:extLst>
                     </a:blip>
-                    <a:srcRect/>
                     <a:stretch>
                       <a:fillRect/>
                     </a:stretch>
                   </pic:blipFill>
-                  <pic:spPr bwMode="auto">
+                  <pic:spPr>
                     <a:xfrm>
                       <a:off x="0" y="0"/>
-                      <a:ext cx="1914525" cy="2286000"/>
+                      <a:ext cx="5731510" cy="2807970"/>
                     </a:xfrm>
                     <a:prstGeom prst="rect">
                       <a:avLst/>
                     </a:prstGeom>
-                    <a:noFill/>
-                    <a:ln>
-                      <a:noFill/>
-                    </a:ln>
                   </pic:spPr>
                 </pic:pic>
               </a:graphicData>
@@ -269,16 +261,7 @@
                 <w:bCs/>
                 <w:szCs w:val="22"/>
               </w:rPr>
-              <w:t>0</w:t>
-            </w:r>
-            <w:r>
-              <w:rPr>
-                <w:rFonts w:ascii="Segoe UI" w:hAnsi="Segoe UI" w:cs="Segoe UI"/>
-                <w:b/>
-                <w:bCs/>
-                <w:szCs w:val="22"/>
-              </w:rPr>
-              <w:t>9</w:t>
+              <w:t>09</w:t>
             </w:r>
           </w:p>
         </w:tc>
@@ -1837,42 +1820,19 @@
         </w:rPr>
         <w:t xml:space="preserve">Though he </w:t>
       </w:r>
-      <w:proofErr w:type="gramStart"/>
       <w:r>
         <w:rPr>
           <w:rFonts w:ascii="Segoe UI" w:hAnsi="Segoe UI" w:cs="Segoe UI"/>
           <w:szCs w:val="22"/>
         </w:rPr>
-        <w:t>passed away</w:t>
-      </w:r>
-      <w:proofErr w:type="gramEnd"/>
-      <w:r>
-        <w:rPr>
-          <w:rFonts w:ascii="Segoe UI" w:hAnsi="Segoe UI" w:cs="Segoe UI"/>
-          <w:szCs w:val="22"/>
-        </w:rPr>
-        <w:t xml:space="preserve"> </w:t>
+        <w:t xml:space="preserve">passed away </w:t>
       </w:r>
       <w:r>
         <w:rPr>
           <w:rFonts w:ascii="Segoe UI" w:hAnsi="Segoe UI" w:cs="Segoe UI"/>
           <w:szCs w:val="22"/>
         </w:rPr>
-        <w:t xml:space="preserve">at a very young age, the genius has left behind </w:t>
-      </w:r>
-      <w:r>
-        <w:rPr>
-          <w:rFonts w:ascii="Segoe UI" w:hAnsi="Segoe UI" w:cs="Segoe UI"/>
-          <w:szCs w:val="22"/>
-        </w:rPr>
-        <w:t xml:space="preserve">with </w:t>
-      </w:r>
-      <w:r>
-        <w:rPr>
-          <w:rFonts w:ascii="Segoe UI" w:hAnsi="Segoe UI" w:cs="Segoe UI"/>
-          <w:szCs w:val="22"/>
-        </w:rPr>
-        <w:t>the world among several innovations a fun mathematical game.</w:t>
+        <w:t>at a very young age, the genius has left behind with the world among several innovations a fun mathematical game.</w:t>
       </w:r>
     </w:p>
     <w:tbl>
@@ -3219,7 +3179,43 @@
           <w:rFonts w:ascii="Segoe UI" w:hAnsi="Segoe UI" w:cs="Segoe UI"/>
           <w:szCs w:val="22"/>
         </w:rPr>
-        <w:t>Ramanujan</w:t>
+        <w:t xml:space="preserve">Ramanujan </w:t>
+      </w:r>
+      <w:r>
+        <w:rPr>
+          <w:rFonts w:ascii="Segoe UI" w:hAnsi="Segoe UI" w:cs="Segoe UI"/>
+          <w:szCs w:val="22"/>
+        </w:rPr>
+        <w:t>arranged his birthday (22</w:t>
+      </w:r>
+      <w:r>
+        <w:rPr>
+          <w:rFonts w:ascii="Segoe UI" w:hAnsi="Segoe UI" w:cs="Segoe UI"/>
+          <w:szCs w:val="22"/>
+          <w:vertAlign w:val="superscript"/>
+        </w:rPr>
+        <w:t>nd</w:t>
+      </w:r>
+      <w:r>
+        <w:rPr>
+          <w:rFonts w:ascii="Segoe UI" w:hAnsi="Segoe UI" w:cs="Segoe UI"/>
+          <w:szCs w:val="22"/>
+        </w:rPr>
+        <w:t xml:space="preserve"> December 1887) in the alongside form. At a glance, there seems to be nothing peculiar about it. But giving it a deep observation, you would observe that every column, row, diagonal, the 4 corners, and </w:t>
+      </w:r>
+      <w:r>
+        <w:rPr>
+          <w:rFonts w:ascii="Segoe UI" w:hAnsi="Segoe UI" w:cs="Segoe UI"/>
+          <w:szCs w:val="22"/>
+        </w:rPr>
+        <w:t xml:space="preserve">the </w:t>
+      </w:r>
+      <w:r>
+        <w:rPr>
+          <w:rFonts w:ascii="Segoe UI" w:hAnsi="Segoe UI" w:cs="Segoe UI"/>
+          <w:szCs w:val="22"/>
+        </w:rPr>
+        <w:t>adjacent 2</w:t>
       </w:r>
       <w:r>
         <w:rPr>
@@ -3233,50 +3229,7 @@
           <w:rFonts w:ascii="Segoe UI" w:hAnsi="Segoe UI" w:cs="Segoe UI"/>
           <w:szCs w:val="22"/>
         </w:rPr>
-        <w:t>arranged his birthday (22</w:t>
-      </w:r>
-      <w:r>
-        <w:rPr>
-          <w:rFonts w:ascii="Segoe UI" w:hAnsi="Segoe UI" w:cs="Segoe UI"/>
-          <w:szCs w:val="22"/>
-          <w:vertAlign w:val="superscript"/>
-        </w:rPr>
-        <w:t>nd</w:t>
-      </w:r>
-      <w:r>
-        <w:rPr>
-          <w:rFonts w:ascii="Segoe UI" w:hAnsi="Segoe UI" w:cs="Segoe UI"/>
-          <w:szCs w:val="22"/>
-        </w:rPr>
-        <w:t xml:space="preserve"> December 1887) in the alongside form. At a glance, there seems to be nothing peculiar about it. But giving it a deep observation, you would observe that every </w:t>
-      </w:r>
-      <w:r>
-        <w:rPr>
-          <w:rFonts w:ascii="Segoe UI" w:hAnsi="Segoe UI" w:cs="Segoe UI"/>
-          <w:szCs w:val="22"/>
-        </w:rPr>
-        <w:t>column, row, diagonal,</w:t>
-      </w:r>
-      <w:r>
-        <w:rPr>
-          <w:rFonts w:ascii="Segoe UI" w:hAnsi="Segoe UI" w:cs="Segoe UI"/>
-          <w:szCs w:val="22"/>
-        </w:rPr>
-        <w:t xml:space="preserve"> the</w:t>
-      </w:r>
-      <w:r>
-        <w:rPr>
-          <w:rFonts w:ascii="Segoe UI" w:hAnsi="Segoe UI" w:cs="Segoe UI"/>
-          <w:szCs w:val="22"/>
-        </w:rPr>
-        <w:t xml:space="preserve"> 4 corners,</w:t>
-      </w:r>
-      <w:r>
-        <w:rPr>
-          <w:rFonts w:ascii="Segoe UI" w:hAnsi="Segoe UI" w:cs="Segoe UI"/>
-          <w:szCs w:val="22"/>
-        </w:rPr>
-        <w:t xml:space="preserve"> and</w:t>
+        <w:t>by</w:t>
       </w:r>
       <w:r>
         <w:rPr>
@@ -3290,21 +3243,21 @@
           <w:rFonts w:ascii="Segoe UI" w:hAnsi="Segoe UI" w:cs="Segoe UI"/>
           <w:szCs w:val="22"/>
         </w:rPr>
-        <w:t xml:space="preserve">the </w:t>
+        <w:t xml:space="preserve">2 squares sum to 139 </w:t>
       </w:r>
       <w:r>
         <w:rPr>
           <w:rFonts w:ascii="Segoe UI" w:hAnsi="Segoe UI" w:cs="Segoe UI"/>
           <w:szCs w:val="22"/>
         </w:rPr>
-        <w:t xml:space="preserve">adjacent </w:t>
+        <w:t xml:space="preserve">which are marked in the same colour </w:t>
       </w:r>
       <w:r>
         <w:rPr>
           <w:rFonts w:ascii="Segoe UI" w:hAnsi="Segoe UI" w:cs="Segoe UI"/>
           <w:szCs w:val="22"/>
         </w:rPr>
-        <w:t>2</w:t>
+        <w:t>with the exception of the alongside</w:t>
       </w:r>
       <w:r>
         <w:rPr>
@@ -3318,69 +3271,6 @@
           <w:rFonts w:ascii="Segoe UI" w:hAnsi="Segoe UI" w:cs="Segoe UI"/>
           <w:szCs w:val="22"/>
         </w:rPr>
-        <w:t>by</w:t>
-      </w:r>
-      <w:r>
-        <w:rPr>
-          <w:rFonts w:ascii="Segoe UI" w:hAnsi="Segoe UI" w:cs="Segoe UI"/>
-          <w:szCs w:val="22"/>
-        </w:rPr>
-        <w:t xml:space="preserve"> </w:t>
-      </w:r>
-      <w:r>
-        <w:rPr>
-          <w:rFonts w:ascii="Segoe UI" w:hAnsi="Segoe UI" w:cs="Segoe UI"/>
-          <w:szCs w:val="22"/>
-        </w:rPr>
-        <w:t xml:space="preserve">2 </w:t>
-      </w:r>
-      <w:r>
-        <w:rPr>
-          <w:rFonts w:ascii="Segoe UI" w:hAnsi="Segoe UI" w:cs="Segoe UI"/>
-          <w:szCs w:val="22"/>
-        </w:rPr>
-        <w:t xml:space="preserve">squares sum </w:t>
-      </w:r>
-      <w:r>
-        <w:rPr>
-          <w:rFonts w:ascii="Segoe UI" w:hAnsi="Segoe UI" w:cs="Segoe UI"/>
-          <w:szCs w:val="22"/>
-        </w:rPr>
-        <w:t>to</w:t>
-      </w:r>
-      <w:r>
-        <w:rPr>
-          <w:rFonts w:ascii="Segoe UI" w:hAnsi="Segoe UI" w:cs="Segoe UI"/>
-          <w:szCs w:val="22"/>
-        </w:rPr>
-        <w:t xml:space="preserve"> 139 </w:t>
-      </w:r>
-      <w:r>
-        <w:rPr>
-          <w:rFonts w:ascii="Segoe UI" w:hAnsi="Segoe UI" w:cs="Segoe UI"/>
-          <w:szCs w:val="22"/>
-        </w:rPr>
-        <w:t xml:space="preserve">which are marked in the same colour </w:t>
-      </w:r>
-      <w:r>
-        <w:rPr>
-          <w:rFonts w:ascii="Segoe UI" w:hAnsi="Segoe UI" w:cs="Segoe UI"/>
-          <w:szCs w:val="22"/>
-        </w:rPr>
-        <w:t>with the exception of the alongside</w:t>
-      </w:r>
-      <w:r>
-        <w:rPr>
-          <w:rFonts w:ascii="Segoe UI" w:hAnsi="Segoe UI" w:cs="Segoe UI"/>
-          <w:szCs w:val="22"/>
-        </w:rPr>
-        <w:t xml:space="preserve"> </w:t>
-      </w:r>
-      <w:r>
-        <w:rPr>
-          <w:rFonts w:ascii="Segoe UI" w:hAnsi="Segoe UI" w:cs="Segoe UI"/>
-          <w:szCs w:val="22"/>
-        </w:rPr>
         <w:t xml:space="preserve">light blue and dark blue </w:t>
       </w:r>
       <w:r>
@@ -3388,14 +3278,7 @@
           <w:rFonts w:ascii="Segoe UI" w:hAnsi="Segoe UI" w:cs="Segoe UI"/>
           <w:szCs w:val="22"/>
         </w:rPr>
-        <w:t>coloured squares</w:t>
-      </w:r>
-      <w:r>
-        <w:rPr>
-          <w:rFonts w:ascii="Segoe UI" w:hAnsi="Segoe UI" w:cs="Segoe UI"/>
-          <w:szCs w:val="22"/>
-        </w:rPr>
-        <w:t xml:space="preserve">. </w:t>
+        <w:t xml:space="preserve">coloured squares. </w:t>
       </w:r>
     </w:p>
     <w:p>
@@ -3424,28 +3307,14 @@
           <w:rFonts w:ascii="Segoe UI" w:hAnsi="Segoe UI" w:cs="Segoe UI"/>
           <w:szCs w:val="22"/>
         </w:rPr>
-        <w:t xml:space="preserve"> I have overcome.</w:t>
+        <w:t xml:space="preserve"> I have overcome. </w:t>
       </w:r>
       <w:r>
         <w:rPr>
           <w:rFonts w:ascii="Segoe UI" w:hAnsi="Segoe UI" w:cs="Segoe UI"/>
           <w:szCs w:val="22"/>
         </w:rPr>
-        <w:t xml:space="preserve"> </w:t>
-      </w:r>
-      <w:r>
-        <w:rPr>
-          <w:rFonts w:ascii="Segoe UI" w:hAnsi="Segoe UI" w:cs="Segoe UI"/>
-          <w:szCs w:val="22"/>
-        </w:rPr>
-        <w:t>I</w:t>
-      </w:r>
-      <w:r>
-        <w:rPr>
-          <w:rFonts w:ascii="Segoe UI" w:hAnsi="Segoe UI" w:cs="Segoe UI"/>
-          <w:szCs w:val="22"/>
-        </w:rPr>
-        <w:t xml:space="preserve">f </w:t>
+        <w:t xml:space="preserve">If </w:t>
       </w:r>
       <w:r>
         <w:rPr>
@@ -3473,28 +3342,14 @@
           <w:rFonts w:ascii="Segoe UI" w:hAnsi="Segoe UI" w:cs="Segoe UI"/>
           <w:szCs w:val="22"/>
         </w:rPr>
-        <w:t xml:space="preserve"> is the date</w:t>
+        <w:t xml:space="preserve"> is the date, then m</w:t>
       </w:r>
       <w:r>
         <w:rPr>
           <w:rFonts w:ascii="Segoe UI" w:hAnsi="Segoe UI" w:cs="Segoe UI"/>
           <w:szCs w:val="22"/>
         </w:rPr>
-        <w:t>, then m</w:t>
-      </w:r>
-      <w:r>
-        <w:rPr>
-          <w:rFonts w:ascii="Segoe UI" w:hAnsi="Segoe UI" w:cs="Segoe UI"/>
-          <w:szCs w:val="22"/>
-        </w:rPr>
-        <w:t xml:space="preserve">y </w:t>
-      </w:r>
-      <w:r>
-        <w:rPr>
-          <w:rFonts w:ascii="Segoe UI" w:hAnsi="Segoe UI" w:cs="Segoe UI"/>
-          <w:szCs w:val="22"/>
-        </w:rPr>
-        <w:t>superior algorithm</w:t>
+        <w:t>y superior algorithm</w:t>
       </w:r>
       <w:r>
         <w:rPr>
@@ -4267,18 +4122,7 @@
           <w:iCs/>
           <w:szCs w:val="22"/>
         </w:rPr>
-        <w:t>Ramanujan Lakshmana Super Magic Square</w:t>
-      </w:r>
-      <w:r>
-        <w:rPr>
-          <w:rFonts w:ascii="Segoe UI" w:hAnsi="Segoe UI" w:cs="Segoe UI"/>
-          <w:b/>
-          <w:bCs/>
-          <w:i/>
-          <w:iCs/>
-          <w:szCs w:val="22"/>
-        </w:rPr>
-        <w:t xml:space="preserve"> </w:t>
+        <w:t xml:space="preserve">Ramanujan Lakshmana Super Magic Square </w:t>
       </w:r>
       <w:r>
         <w:rPr>
@@ -4347,7 +4191,6 @@
                 <w:b/>
                 <w:bCs/>
               </w:rPr>
-              <w:lastRenderedPageBreak/>
               <w:t>07</w:t>
             </w:r>
           </w:p>
@@ -8157,21 +8000,7 @@
           <w:rFonts w:ascii="Segoe UI" w:hAnsi="Segoe UI" w:cs="Segoe UI"/>
           <w:szCs w:val="22"/>
         </w:rPr>
-        <w:t xml:space="preserve">I have hosted an </w:t>
-      </w:r>
-      <w:r>
-        <w:rPr>
-          <w:rFonts w:ascii="Segoe UI" w:hAnsi="Segoe UI" w:cs="Segoe UI"/>
-          <w:szCs w:val="22"/>
-        </w:rPr>
-        <w:t>interactive application</w:t>
-      </w:r>
-      <w:r>
-        <w:rPr>
-          <w:rFonts w:ascii="Segoe UI" w:hAnsi="Segoe UI" w:cs="Segoe UI"/>
-          <w:szCs w:val="22"/>
-        </w:rPr>
-        <w:t xml:space="preserve"> at </w:t>
+        <w:t xml:space="preserve">I have hosted an interactive application at </w:t>
       </w:r>
       <w:hyperlink r:id="rId5" w:history="1">
         <w:r>
@@ -8202,14 +8031,7 @@
           <w:rFonts w:ascii="Segoe UI" w:hAnsi="Segoe UI" w:cs="Segoe UI"/>
           <w:szCs w:val="22"/>
         </w:rPr>
-        <w:t>magic square</w:t>
-      </w:r>
-      <w:r>
-        <w:rPr>
-          <w:rFonts w:ascii="Segoe UI" w:hAnsi="Segoe UI" w:cs="Segoe UI"/>
-          <w:szCs w:val="22"/>
-        </w:rPr>
-        <w:t xml:space="preserve"> </w:t>
+        <w:t xml:space="preserve">magic square </w:t>
       </w:r>
       <w:r>
         <w:rPr>
@@ -8330,7 +8152,7 @@
 </file>
 
 <file path=word/styles.xml><?xml version="1.0" encoding="utf-8"?>
-<w:styles xmlns:mc="http://schemas.openxmlformats.org/markup-compatibility/2006" xmlns:r="http://schemas.openxmlformats.org/officeDocument/2006/relationships" xmlns:w="http://schemas.openxmlformats.org/wordprocessingml/2006/main" xmlns:w14="http://schemas.microsoft.com/office/word/2010/wordml" xmlns:w15="http://schemas.microsoft.com/office/word/2012/wordml" xmlns:w16cex="http://schemas.microsoft.com/office/word/2018/wordml/cex" xmlns:w16cid="http://schemas.microsoft.com/office/word/2016/wordml/cid" xmlns:w16="http://schemas.microsoft.com/office/word/2018/wordml" xmlns:w16se="http://schemas.microsoft.com/office/word/2015/wordml/symex" mc:Ignorable="w14 w15 w16se w16cid w16 w16cex">
+<w:styles xmlns:mc="http://schemas.openxmlformats.org/markup-compatibility/2006" xmlns:r="http://schemas.openxmlformats.org/officeDocument/2006/relationships" xmlns:w="http://schemas.openxmlformats.org/wordprocessingml/2006/main" xmlns:w14="http://schemas.microsoft.com/office/word/2010/wordml" xmlns:w15="http://schemas.microsoft.com/office/word/2012/wordml" xmlns:w16cex="http://schemas.microsoft.com/office/word/2018/wordml/cex" xmlns:w16cid="http://schemas.microsoft.com/office/word/2016/wordml/cid" xmlns:w16="http://schemas.microsoft.com/office/word/2018/wordml" xmlns:w16sdtdh="http://schemas.microsoft.com/office/word/2020/wordml/sdtdatahash" xmlns:w16se="http://schemas.microsoft.com/office/word/2015/wordml/symex" mc:Ignorable="w14 w15 w16se w16cid w16 w16cex w16sdtdh">
   <w:docDefaults>
     <w:rPrDefault>
       <w:rPr>

</xml_diff>